<commit_message>
lesson es6 was completed
</commit_message>
<xml_diff>
--- a/JSResume.docx
+++ b/JSResume.docx
@@ -17741,13 +17741,18 @@
         <w:bidi w:val="0"/>
         <w:jc w:val="left"/>
         <w:rPr>
-          <w:b w:val="false"/>
-          <w:b w:val="false"/>
-          <w:bCs w:val="false"/>
-        </w:rPr>
-      </w:pPr>
-      <w:r>
-        <w:rPr/>
+          <w:rFonts w:ascii="Arial" w:hAnsi="Arial"/>
+          <w:b w:val="false"/>
+          <w:b w:val="false"/>
+          <w:bCs w:val="false"/>
+        </w:rPr>
+      </w:pPr>
+      <w:r>
+        <w:rPr>
+          <w:rFonts w:ascii="Arial" w:hAnsi="Arial"/>
+          <w:b w:val="false"/>
+          <w:bCs w:val="false"/>
+        </w:rPr>
       </w:r>
     </w:p>
     <w:p>
@@ -17852,13 +17857,147 @@
         <w:jc w:val="left"/>
         <w:rPr>
           <w:rFonts w:ascii="Arial" w:hAnsi="Arial"/>
-          <w:u w:val="none"/>
-        </w:rPr>
-      </w:pPr>
-      <w:r>
-        <w:rPr>
-          <w:rFonts w:ascii="Arial" w:hAnsi="Arial"/>
-          <w:u w:val="none"/>
+          <w:b/>
+          <w:b/>
+          <w:bCs/>
+        </w:rPr>
+      </w:pPr>
+      <w:r>
+        <w:rPr>
+          <w:rFonts w:ascii="Arial" w:hAnsi="Arial"/>
+          <w:b/>
+          <w:bCs/>
+        </w:rPr>
+        <w:t>Spread Operator</w:t>
+      </w:r>
+    </w:p>
+    <w:p>
+      <w:pPr>
+        <w:pStyle w:val="Cuerpodetexto"/>
+        <w:bidi w:val="0"/>
+        <w:jc w:val="left"/>
+        <w:rPr>
+          <w:rFonts w:ascii="Arial" w:hAnsi="Arial"/>
+        </w:rPr>
+      </w:pPr>
+      <w:r>
+        <w:rPr>
+          <w:rFonts w:ascii="Arial" w:hAnsi="Arial"/>
+        </w:rPr>
+      </w:r>
+    </w:p>
+    <w:p>
+      <w:pPr>
+        <w:pStyle w:val="Cuerpodetexto"/>
+        <w:bidi w:val="0"/>
+        <w:jc w:val="left"/>
+        <w:rPr>
+          <w:rFonts w:ascii="Arial" w:hAnsi="Arial"/>
+        </w:rPr>
+      </w:pPr>
+      <w:r>
+        <w:rPr>
+          <w:rFonts w:ascii="Arial" w:hAnsi="Arial"/>
+        </w:rPr>
+        <w:t>The spread operator allows an expression to be expanded in places where multiple arguments (for funtions calls) or multiple elements (for array literals) or multiple variables (for destructing assigment) are expected.</w:t>
+      </w:r>
+    </w:p>
+    <w:p>
+      <w:pPr>
+        <w:pStyle w:val="Cuerpodetexto"/>
+        <w:bidi w:val="0"/>
+        <w:jc w:val="left"/>
+        <w:rPr>
+          <w:rFonts w:ascii="Arial" w:hAnsi="Arial"/>
+        </w:rPr>
+      </w:pPr>
+      <w:r>
+        <w:rPr>
+          <w:rFonts w:ascii="Arial" w:hAnsi="Arial"/>
+        </w:rPr>
+      </w:r>
+    </w:p>
+    <w:p>
+      <w:pPr>
+        <w:pStyle w:val="Cuerpodetexto"/>
+        <w:bidi w:val="0"/>
+        <w:jc w:val="left"/>
+        <w:rPr>
+          <w:rFonts w:ascii="Arial" w:hAnsi="Arial"/>
+        </w:rPr>
+      </w:pPr>
+      <w:r>
+        <w:rPr>
+          <w:rFonts w:ascii="Arial" w:hAnsi="Arial"/>
+          <w:b/>
+          <w:bCs/>
+        </w:rPr>
+        <w:t xml:space="preserve">ForEach: </w:t>
+      </w:r>
+      <w:r>
+        <w:rPr>
+          <w:rFonts w:ascii="Arial" w:hAnsi="Arial"/>
+        </w:rPr>
+        <w:t>“forEach() calls a provided callback function once for each element in an array in ascending order…” -MDN</w:t>
+      </w:r>
+    </w:p>
+    <w:p>
+      <w:pPr>
+        <w:pStyle w:val="Cuerpodetexto"/>
+        <w:bidi w:val="0"/>
+        <w:jc w:val="left"/>
+        <w:rPr>
+          <w:rFonts w:ascii="Arial" w:hAnsi="Arial"/>
+        </w:rPr>
+      </w:pPr>
+      <w:r>
+        <w:rPr>
+          <w:rFonts w:ascii="Arial" w:hAnsi="Arial"/>
+        </w:rPr>
+      </w:r>
+    </w:p>
+    <w:p>
+      <w:pPr>
+        <w:pStyle w:val="Cuerpodetexto"/>
+        <w:bidi w:val="0"/>
+        <w:jc w:val="left"/>
+        <w:rPr>
+          <w:rFonts w:ascii="Arial" w:hAnsi="Arial"/>
+        </w:rPr>
+      </w:pPr>
+      <w:r>
+        <w:rPr>
+          <w:rFonts w:ascii="Arial" w:hAnsi="Arial"/>
+        </w:rPr>
+      </w:r>
+    </w:p>
+    <w:p>
+      <w:pPr>
+        <w:pStyle w:val="Cuerpodetexto"/>
+        <w:bidi w:val="0"/>
+        <w:jc w:val="left"/>
+        <w:rPr>
+          <w:rFonts w:ascii="Arial" w:hAnsi="Arial"/>
+        </w:rPr>
+      </w:pPr>
+      <w:r>
+        <w:rPr>
+          <w:rFonts w:ascii="Arial" w:hAnsi="Arial"/>
+        </w:rPr>
+      </w:r>
+    </w:p>
+    <w:p>
+      <w:pPr>
+        <w:pStyle w:val="Cuerpodetexto"/>
+        <w:bidi w:val="0"/>
+        <w:jc w:val="left"/>
+        <w:rPr>
+          <w:rFonts w:ascii="Arial" w:hAnsi="Arial"/>
+        </w:rPr>
+      </w:pPr>
+      <w:r>
+        <w:rPr>
+          <w:rFonts w:ascii="Arial" w:hAnsi="Arial"/>
         </w:rPr>
       </w:r>
     </w:p>
@@ -23798,7 +23937,7 @@
     <w:pPr>
       <w:widowControl w:val="false"/>
       <w:suppressAutoHyphens w:val="true"/>
-      <w:overflowPunct w:val="true"/>
+      <w:overflowPunct w:val="false"/>
       <w:bidi w:val="0"/>
       <w:spacing w:before="0" w:after="0"/>
       <w:jc w:val="left"/>

</xml_diff>